<commit_message>
INFO20003 Fix bug in Assignment2 Q3
A subject is completer but not count to creditpoint if it is not >= 50
</commit_message>
<xml_diff>
--- a/INFO20003/Assignment2/Assignment2.docx
+++ b/INFO20003/Assignment2/Assignment2.docx
@@ -487,12 +487,18 @@
               </w:rPr>
               <w:t>SUM(</w:t>
             </w:r>
-            <w:proofErr w:type="spellStart"/>
             <w:proofErr w:type="gramEnd"/>
             <w:r>
               <w:rPr>
                 <w:color w:val="5B9BD5" w:themeColor="accent1"/>
               </w:rPr>
+              <w:t xml:space="preserve">if(result &gt;= 50 , </w:t>
+            </w:r>
+            <w:proofErr w:type="spellStart"/>
+            <w:r>
+              <w:rPr>
+                <w:color w:val="5B9BD5" w:themeColor="accent1"/>
+              </w:rPr>
               <w:t>Subject.creditpoints</w:t>
             </w:r>
             <w:proofErr w:type="spellEnd"/>
@@ -500,8 +506,16 @@
               <w:rPr>
                 <w:color w:val="5B9BD5" w:themeColor="accent1"/>
               </w:rPr>
-              <w:t>)</w:t>
-            </w:r>
+              <w:t xml:space="preserve">, 0)) AS </w:t>
+            </w:r>
+            <w:proofErr w:type="spellStart"/>
+            <w:r>
+              <w:rPr>
+                <w:color w:val="5B9BD5" w:themeColor="accent1"/>
+              </w:rPr>
+              <w:t>Credit_to_Complete</w:t>
+            </w:r>
+            <w:proofErr w:type="spellEnd"/>
           </w:p>
           <w:p>
             <w:pPr>
@@ -672,111 +686,21 @@
               <w:rPr>
                 <w:color w:val="5B9BD5" w:themeColor="accent1"/>
               </w:rPr>
-              <w:t xml:space="preserve">WHERE Student IN (SELECT DISTINCT Student </w:t>
-            </w:r>
-          </w:p>
-          <w:p>
-            <w:pPr>
-              <w:rPr>
-                <w:color w:val="5B9BD5" w:themeColor="accent1"/>
-              </w:rPr>
-            </w:pPr>
-            <w:r>
-              <w:rPr>
-                <w:color w:val="5B9BD5" w:themeColor="accent1"/>
-              </w:rPr>
-              <w:tab/>
-            </w:r>
-            <w:r>
-              <w:rPr>
-                <w:color w:val="5B9BD5" w:themeColor="accent1"/>
-              </w:rPr>
-              <w:tab/>
-              <w:t xml:space="preserve">       </w:t>
-            </w:r>
-            <w:r>
-              <w:rPr>
-                <w:color w:val="5B9BD5" w:themeColor="accent1"/>
-              </w:rPr>
-              <w:t xml:space="preserve">FROM Student INNER JOIN </w:t>
-            </w:r>
-            <w:proofErr w:type="spellStart"/>
-            <w:r>
-              <w:rPr>
-                <w:color w:val="5B9BD5" w:themeColor="accent1"/>
-              </w:rPr>
-              <w:t>StudentTakesSubject</w:t>
-            </w:r>
-            <w:proofErr w:type="spellEnd"/>
-            <w:r>
-              <w:rPr>
-                <w:color w:val="5B9BD5" w:themeColor="accent1"/>
-              </w:rPr>
-              <w:t xml:space="preserve"> </w:t>
-            </w:r>
-          </w:p>
-          <w:p>
-            <w:pPr>
-              <w:rPr>
-                <w:color w:val="5B9BD5" w:themeColor="accent1"/>
-              </w:rPr>
-            </w:pPr>
-            <w:r>
-              <w:rPr>
-                <w:color w:val="5B9BD5" w:themeColor="accent1"/>
-              </w:rPr>
-              <w:t xml:space="preserve">                 </w:t>
-            </w:r>
-            <w:r>
-              <w:rPr>
-                <w:color w:val="5B9BD5" w:themeColor="accent1"/>
-              </w:rPr>
-              <w:t xml:space="preserve">                  </w:t>
-            </w:r>
-            <w:r>
-              <w:rPr>
-                <w:color w:val="5B9BD5" w:themeColor="accent1"/>
-              </w:rPr>
-              <w:t xml:space="preserve"> ON id = student </w:t>
-            </w:r>
-          </w:p>
-          <w:p>
-            <w:pPr>
-              <w:rPr>
-                <w:color w:val="5B9BD5" w:themeColor="accent1"/>
-              </w:rPr>
-            </w:pPr>
-            <w:r>
-              <w:rPr>
-                <w:color w:val="5B9BD5" w:themeColor="accent1"/>
-              </w:rPr>
-              <w:t xml:space="preserve">                 </w:t>
-            </w:r>
-            <w:r>
-              <w:rPr>
-                <w:color w:val="5B9BD5" w:themeColor="accent1"/>
-              </w:rPr>
-              <w:t xml:space="preserve">                  </w:t>
-            </w:r>
-            <w:r>
-              <w:rPr>
-                <w:color w:val="5B9BD5" w:themeColor="accent1"/>
-              </w:rPr>
-              <w:t xml:space="preserve"> WHERE </w:t>
-            </w:r>
-            <w:proofErr w:type="spellStart"/>
-            <w:r>
-              <w:rPr>
-                <w:color w:val="5B9BD5" w:themeColor="accent1"/>
-              </w:rPr>
-              <w:t>yearlevel</w:t>
-            </w:r>
-            <w:proofErr w:type="spellEnd"/>
-            <w:r>
-              <w:rPr>
-                <w:color w:val="5B9BD5" w:themeColor="accent1"/>
-              </w:rPr>
-              <w:t xml:space="preserve"> &lt; 9)</w:t>
+              <w:t xml:space="preserve">WHERE </w:t>
+            </w:r>
+            <w:proofErr w:type="spellStart"/>
+            <w:r>
+              <w:rPr>
+                <w:color w:val="5B9BD5" w:themeColor="accent1"/>
+              </w:rPr>
+              <w:t>STS.yearlevel</w:t>
+            </w:r>
+            <w:proofErr w:type="spellEnd"/>
+            <w:r>
+              <w:rPr>
+                <w:color w:val="5B9BD5" w:themeColor="accent1"/>
+              </w:rPr>
+              <w:t xml:space="preserve"> &lt; 9</w:t>
             </w:r>
           </w:p>
           <w:p>
@@ -810,10 +734,10 @@
                 <w:noProof/>
               </w:rPr>
               <w:drawing>
-                <wp:inline distT="0" distB="0" distL="0" distR="0" wp14:anchorId="5EF4380A" wp14:editId="0C580661">
-                  <wp:extent cx="2852973" cy="1592580"/>
-                  <wp:effectExtent l="0" t="0" r="5080" b="7620"/>
-                  <wp:docPr id="6" name="图片 6"/>
+                <wp:inline distT="0" distB="0" distL="0" distR="0" wp14:anchorId="1E464279" wp14:editId="008DF1BE">
+                  <wp:extent cx="2142560" cy="1954530"/>
+                  <wp:effectExtent l="0" t="0" r="0" b="7620"/>
+                  <wp:docPr id="2" name="图片 2"/>
                   <wp:cNvGraphicFramePr>
                     <a:graphicFrameLocks xmlns:a="http://schemas.openxmlformats.org/drawingml/2006/main" noChangeAspect="1"/>
                   </wp:cNvGraphicFramePr>
@@ -833,7 +757,7 @@
                         <pic:spPr>
                           <a:xfrm>
                             <a:off x="0" y="0"/>
-                            <a:ext cx="2854832" cy="1593618"/>
+                            <a:ext cx="2145440" cy="1957157"/>
                           </a:xfrm>
                           <a:prstGeom prst="rect">
                             <a:avLst/>
@@ -871,6 +795,8 @@
     </w:tbl>
     <w:p/>
     <w:p>
+      <w:bookmarkStart w:id="0" w:name="_GoBack"/>
+      <w:bookmarkEnd w:id="0"/>
       <w:r>
         <w:lastRenderedPageBreak/>
         <w:t xml:space="preserve">4. List the student number, </w:t>
@@ -3668,10 +3594,7 @@
         </w:tc>
       </w:tr>
     </w:tbl>
-    <w:p>
-      <w:bookmarkStart w:id="0" w:name="_GoBack"/>
-      <w:bookmarkEnd w:id="0"/>
-    </w:p>
+    <w:p/>
     <w:sectPr>
       <w:pgSz w:w="12240" w:h="15840"/>
       <w:pgMar w:top="1440" w:right="1800" w:bottom="1440" w:left="1800" w:header="720" w:footer="720" w:gutter="0"/>
@@ -4406,7 +4329,7 @@
 </file>
 
 <file path=customXml/itemProps1.xml><?xml version="1.0" encoding="utf-8"?>
-<ds:datastoreItem xmlns:ds="http://schemas.openxmlformats.org/officeDocument/2006/customXml" ds:itemID="{0E5C1763-B4CD-4757-A6BA-2EF2E1D88A0C}">
+<ds:datastoreItem xmlns:ds="http://schemas.openxmlformats.org/officeDocument/2006/customXml" ds:itemID="{0D643149-AE88-458E-A621-D1CA2F0AF21C}">
   <ds:schemaRefs>
     <ds:schemaRef ds:uri="http://schemas.openxmlformats.org/officeDocument/2006/bibliography"/>
   </ds:schemaRefs>

</xml_diff>